<commit_message>
IVM has prateleira (always)
</commit_message>
<xml_diff>
--- a/Parte1/Projeto de Bases de Dados - Parte 1.docx
+++ b/Parte1/Projeto de Bases de Dados - Parte 1.docx
@@ -712,21 +712,28 @@
           <w:szCs w:val="24"/>
         </w:rPr>
         <w:drawing>
-          <wp:inline distT="114300" distB="114300" distL="114300" distR="114300" wp14:anchorId="148DC75C" wp14:editId="1E25C6A0">
-            <wp:extent cx="5731200" cy="7518400"/>
-            <wp:effectExtent l="0" t="0" r="0" b="0"/>
-            <wp:docPr id="1" name="image2.png"/>
-            <wp:cNvGraphicFramePr/>
+          <wp:inline distT="0" distB="0" distL="0" distR="0" wp14:anchorId="2C96D9E8" wp14:editId="535330AE">
+            <wp:extent cx="5733415" cy="7515860"/>
+            <wp:effectExtent l="0" t="0" r="635" b="8890"/>
+            <wp:docPr id="2" name="Imagem 2"/>
+            <wp:cNvGraphicFramePr>
+              <a:graphicFrameLocks xmlns:a="http://schemas.openxmlformats.org/drawingml/2006/main" noChangeAspect="1"/>
+            </wp:cNvGraphicFramePr>
             <a:graphic xmlns:a="http://schemas.openxmlformats.org/drawingml/2006/main">
               <a:graphicData uri="http://schemas.openxmlformats.org/drawingml/2006/picture">
                 <pic:pic xmlns:pic="http://schemas.openxmlformats.org/drawingml/2006/picture">
                   <pic:nvPicPr>
-                    <pic:cNvPr id="0" name="image2.png"/>
-                    <pic:cNvPicPr preferRelativeResize="0"/>
+                    <pic:cNvPr id="2" name="Imagem 2"/>
+                    <pic:cNvPicPr/>
                   </pic:nvPicPr>
                   <pic:blipFill>
-                    <a:blip r:embed="rId5"/>
-                    <a:srcRect/>
+                    <a:blip r:embed="rId5">
+                      <a:extLst>
+                        <a:ext uri="{28A0092B-C50C-407E-A947-70E740481C1C}">
+                          <a14:useLocalDpi xmlns:a14="http://schemas.microsoft.com/office/drawing/2010/main" val="0"/>
+                        </a:ext>
+                      </a:extLst>
+                    </a:blip>
                     <a:stretch>
                       <a:fillRect/>
                     </a:stretch>
@@ -734,12 +741,11 @@
                   <pic:spPr>
                     <a:xfrm>
                       <a:off x="0" y="0"/>
-                      <a:ext cx="5731200" cy="7518400"/>
+                      <a:ext cx="5733415" cy="7515860"/>
                     </a:xfrm>
                     <a:prstGeom prst="rect">
                       <a:avLst/>
                     </a:prstGeom>
-                    <a:ln/>
                   </pic:spPr>
                 </pic:pic>
               </a:graphicData>
@@ -943,15 +949,23 @@
           <w:sz w:val="24"/>
           <w:szCs w:val="24"/>
         </w:rPr>
-        <w:t xml:space="preserve">RI-7: Numa IVM cada categoria só pode </w:t>
-      </w:r>
-      <w:r>
-        <w:rPr>
-          <w:rFonts w:ascii="Times New Roman" w:eastAsia="Times New Roman" w:hAnsi="Times New Roman" w:cs="Times New Roman"/>
-          <w:sz w:val="24"/>
-          <w:szCs w:val="24"/>
-        </w:rPr>
-        <w:t>estar associada a um retalhista</w:t>
+        <w:t xml:space="preserve">RI-7: Numa IVM cada </w:t>
+      </w:r>
+      <w:r>
+        <w:rPr>
+          <w:rFonts w:ascii="Times New Roman" w:eastAsia="Times New Roman" w:hAnsi="Times New Roman" w:cs="Times New Roman"/>
+          <w:sz w:val="24"/>
+          <w:szCs w:val="24"/>
+        </w:rPr>
+        <w:t>categoria</w:t>
+      </w:r>
+      <w:r>
+        <w:rPr>
+          <w:rFonts w:ascii="Times New Roman" w:eastAsia="Times New Roman" w:hAnsi="Times New Roman" w:cs="Times New Roman"/>
+          <w:sz w:val="24"/>
+          <w:szCs w:val="24"/>
+        </w:rPr>
+        <w:t xml:space="preserve"> só pode estar associada a um retalhista</w:t>
       </w:r>
     </w:p>
     <w:sectPr>
@@ -1559,9 +1573,7 @@
       <w:tblStyleRowBandSize w:val="1"/>
       <w:tblStyleColBandSize w:val="1"/>
       <w:tblCellMar>
-        <w:top w:w="0" w:type="dxa"/>
         <w:left w:w="108" w:type="dxa"/>
-        <w:bottom w:w="0" w:type="dxa"/>
         <w:right w:w="108" w:type="dxa"/>
       </w:tblCellMar>
     </w:tblPr>

</xml_diff>